<commit_message>
Add If Else demo project
</commit_message>
<xml_diff>
--- a/automation_testing_training_plan.docx
+++ b/automation_testing_training_plan.docx
@@ -1,10 +1,10 @@
 
 <file path=word/document.xml><?xml version="1.0" encoding="utf-8"?>
-<w:document xmlns:wpc="http://schemas.microsoft.com/office/word/2010/wordprocessingCanvas" xmlns:mc="http://schemas.openxmlformats.org/markup-compatibility/2006" xmlns:o="urn:schemas-microsoft-com:office:office" xmlns:r="http://schemas.openxmlformats.org/officeDocument/2006/relationships" xmlns:m="http://schemas.openxmlformats.org/officeDocument/2006/math" xmlns:v="urn:schemas-microsoft-com:vml" xmlns:wp14="http://schemas.microsoft.com/office/word/2010/wordprocessingDrawing" xmlns:wp="http://schemas.openxmlformats.org/drawingml/2006/wordprocessingDrawing" xmlns:w10="urn:schemas-microsoft-com:office:word" xmlns:w="http://schemas.openxmlformats.org/wordprocessingml/2006/main" xmlns:w14="http://schemas.microsoft.com/office/word/2010/wordml" xmlns:wpg="http://schemas.microsoft.com/office/word/2010/wordprocessingGroup" xmlns:wpi="http://schemas.microsoft.com/office/word/2010/wordprocessingInk" xmlns:wne="http://schemas.microsoft.com/office/word/2006/wordml" xmlns:wps="http://schemas.microsoft.com/office/word/2010/wordprocessingShape" mc:Ignorable="w14 wp14">
+<w:document xmlns:ve="http://schemas.openxmlformats.org/markup-compatibility/2006" xmlns:o="urn:schemas-microsoft-com:office:office" xmlns:r="http://schemas.openxmlformats.org/officeDocument/2006/relationships" xmlns:m="http://schemas.openxmlformats.org/officeDocument/2006/math" xmlns:v="urn:schemas-microsoft-com:vml" xmlns:wp="http://schemas.openxmlformats.org/drawingml/2006/wordprocessingDrawing" xmlns:w10="urn:schemas-microsoft-com:office:word" xmlns:w="http://schemas.openxmlformats.org/wordprocessingml/2006/main" xmlns:wne="http://schemas.microsoft.com/office/word/2006/wordml">
   <w:body>
     <w:p>
       <w:pPr>
-        <w:pStyle w:val="Heading2"/>
+        <w:pStyle w:val="2"/>
         <w:jc w:val="center"/>
         <w:rPr>
           <w:sz w:val="40"/>
@@ -22,7 +22,7 @@
     <w:p/>
     <w:p>
       <w:pPr>
-        <w:pStyle w:val="ListParagraph"/>
+        <w:pStyle w:val="a3"/>
         <w:numPr>
           <w:ilvl w:val="0"/>
           <w:numId w:val="3"/>
@@ -42,7 +42,7 @@
     </w:p>
     <w:p>
       <w:pPr>
-        <w:pStyle w:val="ListParagraph"/>
+        <w:pStyle w:val="a3"/>
         <w:numPr>
           <w:ilvl w:val="1"/>
           <w:numId w:val="3"/>
@@ -62,7 +62,7 @@
     </w:p>
     <w:p>
       <w:pPr>
-        <w:pStyle w:val="ListParagraph"/>
+        <w:pStyle w:val="a3"/>
         <w:numPr>
           <w:ilvl w:val="2"/>
           <w:numId w:val="3"/>
@@ -84,7 +84,7 @@
     </w:p>
     <w:p>
       <w:pPr>
-        <w:pStyle w:val="ListParagraph"/>
+        <w:pStyle w:val="a3"/>
         <w:numPr>
           <w:ilvl w:val="2"/>
           <w:numId w:val="3"/>
@@ -106,7 +106,7 @@
     </w:p>
     <w:p>
       <w:pPr>
-        <w:pStyle w:val="ListParagraph"/>
+        <w:pStyle w:val="a3"/>
         <w:numPr>
           <w:ilvl w:val="2"/>
           <w:numId w:val="3"/>
@@ -128,7 +128,7 @@
     </w:p>
     <w:p>
       <w:pPr>
-        <w:pStyle w:val="ListParagraph"/>
+        <w:pStyle w:val="a3"/>
         <w:numPr>
           <w:ilvl w:val="2"/>
           <w:numId w:val="3"/>
@@ -148,7 +148,7 @@
     </w:p>
     <w:p>
       <w:pPr>
-        <w:pStyle w:val="ListParagraph"/>
+        <w:pStyle w:val="a3"/>
         <w:numPr>
           <w:ilvl w:val="2"/>
           <w:numId w:val="3"/>
@@ -168,7 +168,7 @@
     </w:p>
     <w:p>
       <w:pPr>
-        <w:pStyle w:val="ListParagraph"/>
+        <w:pStyle w:val="a3"/>
         <w:numPr>
           <w:ilvl w:val="2"/>
           <w:numId w:val="3"/>
@@ -192,14 +192,23 @@
           <w:sz w:val="24"/>
           <w:szCs w:val="24"/>
         </w:rPr>
-        <w:t xml:space="preserve"> and GitHub</w:t>
+        <w:t xml:space="preserve"> and </w:t>
+      </w:r>
+      <w:proofErr w:type="spellStart"/>
+      <w:r>
+        <w:rPr>
+          <w:sz w:val="24"/>
+          <w:szCs w:val="24"/>
+        </w:rPr>
+        <w:t>GitHub</w:t>
       </w:r>
       <w:bookmarkStart w:id="0" w:name="_GoBack"/>
       <w:bookmarkEnd w:id="0"/>
-    </w:p>
-    <w:p>
-      <w:pPr>
-        <w:pStyle w:val="ListParagraph"/>
+      <w:proofErr w:type="spellEnd"/>
+    </w:p>
+    <w:p>
+      <w:pPr>
+        <w:pStyle w:val="a3"/>
         <w:numPr>
           <w:ilvl w:val="1"/>
           <w:numId w:val="3"/>
@@ -219,7 +228,7 @@
     </w:p>
     <w:p>
       <w:pPr>
-        <w:pStyle w:val="ListParagraph"/>
+        <w:pStyle w:val="a3"/>
         <w:numPr>
           <w:ilvl w:val="2"/>
           <w:numId w:val="3"/>
@@ -241,7 +250,7 @@
     </w:p>
     <w:p>
       <w:pPr>
-        <w:pStyle w:val="ListParagraph"/>
+        <w:pStyle w:val="a3"/>
         <w:numPr>
           <w:ilvl w:val="2"/>
           <w:numId w:val="3"/>
@@ -281,18 +290,20 @@
     </w:p>
     <w:p>
       <w:pPr>
-        <w:pStyle w:val="ListParagraph"/>
-        <w:numPr>
-          <w:ilvl w:val="2"/>
-          <w:numId w:val="3"/>
-        </w:numPr>
-        <w:rPr>
-          <w:sz w:val="24"/>
-          <w:szCs w:val="24"/>
-        </w:rPr>
-      </w:pPr>
-      <w:r>
-        <w:rPr>
+        <w:pStyle w:val="a3"/>
+        <w:numPr>
+          <w:ilvl w:val="2"/>
+          <w:numId w:val="3"/>
+        </w:numPr>
+        <w:rPr>
+          <w:color w:val="00B050"/>
+          <w:sz w:val="24"/>
+          <w:szCs w:val="24"/>
+        </w:rPr>
+      </w:pPr>
+      <w:r>
+        <w:rPr>
+          <w:color w:val="00B050"/>
           <w:sz w:val="24"/>
           <w:szCs w:val="24"/>
         </w:rPr>
@@ -301,7 +312,7 @@
     </w:p>
     <w:p>
       <w:pPr>
-        <w:pStyle w:val="ListParagraph"/>
+        <w:pStyle w:val="a3"/>
         <w:numPr>
           <w:ilvl w:val="1"/>
           <w:numId w:val="3"/>
@@ -321,45 +332,42 @@
     </w:p>
     <w:p>
       <w:pPr>
-        <w:pStyle w:val="ListParagraph"/>
-        <w:numPr>
-          <w:ilvl w:val="2"/>
-          <w:numId w:val="3"/>
-        </w:numPr>
-        <w:rPr>
-          <w:sz w:val="24"/>
-          <w:szCs w:val="24"/>
-        </w:rPr>
-      </w:pPr>
-      <w:r>
-        <w:rPr>
-          <w:sz w:val="24"/>
-          <w:szCs w:val="24"/>
-        </w:rPr>
-        <w:t>Java keywords</w:t>
-      </w:r>
-      <w:r>
-        <w:rPr>
-          <w:sz w:val="24"/>
-          <w:szCs w:val="24"/>
-        </w:rPr>
-        <w:t>, statements, whitespaces and indentation</w:t>
-      </w:r>
-    </w:p>
-    <w:p>
-      <w:pPr>
-        <w:pStyle w:val="ListParagraph"/>
-        <w:numPr>
-          <w:ilvl w:val="2"/>
-          <w:numId w:val="3"/>
-        </w:numPr>
-        <w:rPr>
-          <w:sz w:val="24"/>
-          <w:szCs w:val="24"/>
-        </w:rPr>
-      </w:pPr>
-      <w:r>
-        <w:rPr>
+        <w:pStyle w:val="a3"/>
+        <w:numPr>
+          <w:ilvl w:val="2"/>
+          <w:numId w:val="3"/>
+        </w:numPr>
+        <w:rPr>
+          <w:color w:val="00B050"/>
+          <w:sz w:val="24"/>
+          <w:szCs w:val="24"/>
+        </w:rPr>
+      </w:pPr>
+      <w:r>
+        <w:rPr>
+          <w:color w:val="00B050"/>
+          <w:sz w:val="24"/>
+          <w:szCs w:val="24"/>
+        </w:rPr>
+        <w:t>Java keywords, statements, whitespaces and indentation</w:t>
+      </w:r>
+    </w:p>
+    <w:p>
+      <w:pPr>
+        <w:pStyle w:val="a3"/>
+        <w:numPr>
+          <w:ilvl w:val="2"/>
+          <w:numId w:val="3"/>
+        </w:numPr>
+        <w:rPr>
+          <w:color w:val="00B050"/>
+          <w:sz w:val="24"/>
+          <w:szCs w:val="24"/>
+        </w:rPr>
+      </w:pPr>
+      <w:r>
+        <w:rPr>
+          <w:color w:val="00B050"/>
           <w:sz w:val="24"/>
           <w:szCs w:val="24"/>
         </w:rPr>
@@ -368,18 +376,20 @@
     </w:p>
     <w:p>
       <w:pPr>
-        <w:pStyle w:val="ListParagraph"/>
-        <w:numPr>
-          <w:ilvl w:val="2"/>
-          <w:numId w:val="3"/>
-        </w:numPr>
-        <w:rPr>
-          <w:sz w:val="24"/>
-          <w:szCs w:val="24"/>
-        </w:rPr>
-      </w:pPr>
-      <w:r>
-        <w:rPr>
+        <w:pStyle w:val="a3"/>
+        <w:numPr>
+          <w:ilvl w:val="2"/>
+          <w:numId w:val="3"/>
+        </w:numPr>
+        <w:rPr>
+          <w:color w:val="00B050"/>
+          <w:sz w:val="24"/>
+          <w:szCs w:val="24"/>
+        </w:rPr>
+      </w:pPr>
+      <w:r>
+        <w:rPr>
+          <w:color w:val="00B050"/>
           <w:sz w:val="24"/>
           <w:szCs w:val="24"/>
         </w:rPr>
@@ -388,7 +398,7 @@
     </w:p>
     <w:p>
       <w:pPr>
-        <w:pStyle w:val="ListParagraph"/>
+        <w:pStyle w:val="a3"/>
         <w:numPr>
           <w:ilvl w:val="2"/>
           <w:numId w:val="3"/>
@@ -408,7 +418,7 @@
     </w:p>
     <w:p>
       <w:pPr>
-        <w:pStyle w:val="ListParagraph"/>
+        <w:pStyle w:val="a3"/>
         <w:numPr>
           <w:ilvl w:val="2"/>
           <w:numId w:val="3"/>
@@ -428,7 +438,7 @@
     </w:p>
     <w:p>
       <w:pPr>
-        <w:pStyle w:val="ListParagraph"/>
+        <w:pStyle w:val="a3"/>
         <w:numPr>
           <w:ilvl w:val="1"/>
           <w:numId w:val="3"/>
@@ -448,7 +458,7 @@
     </w:p>
     <w:p>
       <w:pPr>
-        <w:pStyle w:val="ListParagraph"/>
+        <w:pStyle w:val="a3"/>
         <w:numPr>
           <w:ilvl w:val="2"/>
           <w:numId w:val="3"/>
@@ -484,7 +494,7 @@
     </w:p>
     <w:p>
       <w:pPr>
-        <w:pStyle w:val="ListParagraph"/>
+        <w:pStyle w:val="a3"/>
         <w:numPr>
           <w:ilvl w:val="1"/>
           <w:numId w:val="3"/>
@@ -504,7 +514,7 @@
     </w:p>
     <w:p>
       <w:pPr>
-        <w:pStyle w:val="ListParagraph"/>
+        <w:pStyle w:val="a3"/>
         <w:numPr>
           <w:ilvl w:val="2"/>
           <w:numId w:val="3"/>
@@ -524,7 +534,7 @@
     </w:p>
     <w:p>
       <w:pPr>
-        <w:pStyle w:val="ListParagraph"/>
+        <w:pStyle w:val="a3"/>
         <w:numPr>
           <w:ilvl w:val="2"/>
           <w:numId w:val="3"/>
@@ -544,7 +554,7 @@
     </w:p>
     <w:p>
       <w:pPr>
-        <w:pStyle w:val="ListParagraph"/>
+        <w:pStyle w:val="a3"/>
         <w:numPr>
           <w:ilvl w:val="2"/>
           <w:numId w:val="3"/>
@@ -564,7 +574,7 @@
     </w:p>
     <w:p>
       <w:pPr>
-        <w:pStyle w:val="ListParagraph"/>
+        <w:pStyle w:val="a3"/>
         <w:numPr>
           <w:ilvl w:val="1"/>
           <w:numId w:val="3"/>
@@ -584,7 +594,7 @@
     </w:p>
     <w:p>
       <w:pPr>
-        <w:pStyle w:val="ListParagraph"/>
+        <w:pStyle w:val="a3"/>
         <w:numPr>
           <w:ilvl w:val="2"/>
           <w:numId w:val="3"/>
@@ -613,7 +623,7 @@
     </w:p>
     <w:p>
       <w:pPr>
-        <w:pStyle w:val="ListParagraph"/>
+        <w:pStyle w:val="a3"/>
         <w:numPr>
           <w:ilvl w:val="2"/>
           <w:numId w:val="3"/>
@@ -633,7 +643,7 @@
     </w:p>
     <w:p>
       <w:pPr>
-        <w:pStyle w:val="ListParagraph"/>
+        <w:pStyle w:val="a3"/>
         <w:numPr>
           <w:ilvl w:val="1"/>
           <w:numId w:val="3"/>
@@ -653,7 +663,7 @@
     </w:p>
     <w:p>
       <w:pPr>
-        <w:pStyle w:val="ListParagraph"/>
+        <w:pStyle w:val="a3"/>
         <w:numPr>
           <w:ilvl w:val="2"/>
           <w:numId w:val="3"/>
@@ -673,7 +683,7 @@
     </w:p>
     <w:p>
       <w:pPr>
-        <w:pStyle w:val="ListParagraph"/>
+        <w:pStyle w:val="a3"/>
         <w:numPr>
           <w:ilvl w:val="2"/>
           <w:numId w:val="3"/>
@@ -693,7 +703,7 @@
     </w:p>
     <w:p>
       <w:pPr>
-        <w:pStyle w:val="ListParagraph"/>
+        <w:pStyle w:val="a3"/>
         <w:numPr>
           <w:ilvl w:val="2"/>
           <w:numId w:val="3"/>
@@ -722,7 +732,7 @@
     </w:p>
     <w:p>
       <w:pPr>
-        <w:pStyle w:val="ListParagraph"/>
+        <w:pStyle w:val="a3"/>
         <w:numPr>
           <w:ilvl w:val="2"/>
           <w:numId w:val="3"/>
@@ -760,7 +770,7 @@
     </w:p>
     <w:p>
       <w:pPr>
-        <w:pStyle w:val="ListParagraph"/>
+        <w:pStyle w:val="a3"/>
         <w:numPr>
           <w:ilvl w:val="0"/>
           <w:numId w:val="3"/>
@@ -780,7 +790,7 @@
     </w:p>
     <w:p>
       <w:pPr>
-        <w:pStyle w:val="ListParagraph"/>
+        <w:pStyle w:val="a3"/>
         <w:numPr>
           <w:ilvl w:val="1"/>
           <w:numId w:val="3"/>
@@ -800,7 +810,7 @@
     </w:p>
     <w:p>
       <w:pPr>
-        <w:pStyle w:val="ListParagraph"/>
+        <w:pStyle w:val="a3"/>
         <w:numPr>
           <w:ilvl w:val="1"/>
           <w:numId w:val="3"/>
@@ -820,7 +830,7 @@
     </w:p>
     <w:p>
       <w:pPr>
-        <w:pStyle w:val="ListParagraph"/>
+        <w:pStyle w:val="a3"/>
         <w:numPr>
           <w:ilvl w:val="2"/>
           <w:numId w:val="3"/>
@@ -847,7 +857,7 @@
     </w:p>
     <w:p>
       <w:pPr>
-        <w:pStyle w:val="ListParagraph"/>
+        <w:pStyle w:val="a3"/>
         <w:numPr>
           <w:ilvl w:val="2"/>
           <w:numId w:val="3"/>
@@ -883,7 +893,7 @@
     </w:p>
     <w:p>
       <w:pPr>
-        <w:pStyle w:val="ListParagraph"/>
+        <w:pStyle w:val="a3"/>
         <w:numPr>
           <w:ilvl w:val="2"/>
           <w:numId w:val="3"/>
@@ -903,7 +913,7 @@
     </w:p>
     <w:p>
       <w:pPr>
-        <w:pStyle w:val="ListParagraph"/>
+        <w:pStyle w:val="a3"/>
         <w:numPr>
           <w:ilvl w:val="2"/>
           <w:numId w:val="3"/>
@@ -944,7 +954,7 @@
     </w:p>
     <w:p>
       <w:pPr>
-        <w:pStyle w:val="ListParagraph"/>
+        <w:pStyle w:val="a3"/>
         <w:numPr>
           <w:ilvl w:val="1"/>
           <w:numId w:val="3"/>
@@ -964,7 +974,7 @@
     </w:p>
     <w:p>
       <w:pPr>
-        <w:pStyle w:val="ListParagraph"/>
+        <w:pStyle w:val="a3"/>
         <w:numPr>
           <w:ilvl w:val="1"/>
           <w:numId w:val="3"/>
@@ -984,7 +994,7 @@
     </w:p>
     <w:p>
       <w:pPr>
-        <w:pStyle w:val="ListParagraph"/>
+        <w:pStyle w:val="a3"/>
         <w:numPr>
           <w:ilvl w:val="1"/>
           <w:numId w:val="3"/>
@@ -1004,7 +1014,7 @@
     </w:p>
     <w:p>
       <w:pPr>
-        <w:pStyle w:val="ListParagraph"/>
+        <w:pStyle w:val="a3"/>
         <w:numPr>
           <w:ilvl w:val="0"/>
           <w:numId w:val="3"/>
@@ -1031,7 +1041,7 @@
     </w:p>
     <w:p>
       <w:pPr>
-        <w:pStyle w:val="ListParagraph"/>
+        <w:pStyle w:val="a3"/>
         <w:numPr>
           <w:ilvl w:val="1"/>
           <w:numId w:val="3"/>
@@ -1072,7 +1082,7 @@
     </w:p>
     <w:p>
       <w:pPr>
-        <w:pStyle w:val="ListParagraph"/>
+        <w:pStyle w:val="a3"/>
         <w:numPr>
           <w:ilvl w:val="1"/>
           <w:numId w:val="3"/>
@@ -1101,7 +1111,7 @@
     </w:p>
     <w:p>
       <w:pPr>
-        <w:pStyle w:val="ListParagraph"/>
+        <w:pStyle w:val="a3"/>
         <w:numPr>
           <w:ilvl w:val="2"/>
           <w:numId w:val="3"/>
@@ -1121,7 +1131,7 @@
     </w:p>
     <w:p>
       <w:pPr>
-        <w:pStyle w:val="ListParagraph"/>
+        <w:pStyle w:val="a3"/>
         <w:numPr>
           <w:ilvl w:val="2"/>
           <w:numId w:val="3"/>
@@ -1141,7 +1151,7 @@
     </w:p>
     <w:p>
       <w:pPr>
-        <w:pStyle w:val="ListParagraph"/>
+        <w:pStyle w:val="a3"/>
         <w:numPr>
           <w:ilvl w:val="0"/>
           <w:numId w:val="3"/>
@@ -1170,7 +1180,7 @@
     </w:p>
     <w:p>
       <w:pPr>
-        <w:pStyle w:val="ListParagraph"/>
+        <w:pStyle w:val="a3"/>
         <w:numPr>
           <w:ilvl w:val="1"/>
           <w:numId w:val="3"/>
@@ -1190,7 +1200,7 @@
     </w:p>
     <w:p>
       <w:pPr>
-        <w:pStyle w:val="ListParagraph"/>
+        <w:pStyle w:val="a3"/>
         <w:numPr>
           <w:ilvl w:val="2"/>
           <w:numId w:val="3"/>
@@ -1210,7 +1220,7 @@
     </w:p>
     <w:p>
       <w:pPr>
-        <w:pStyle w:val="ListParagraph"/>
+        <w:pStyle w:val="a3"/>
         <w:numPr>
           <w:ilvl w:val="2"/>
           <w:numId w:val="3"/>
@@ -1230,7 +1240,7 @@
     </w:p>
     <w:p>
       <w:pPr>
-        <w:pStyle w:val="ListParagraph"/>
+        <w:pStyle w:val="a3"/>
         <w:numPr>
           <w:ilvl w:val="2"/>
           <w:numId w:val="3"/>
@@ -1250,7 +1260,7 @@
     </w:p>
     <w:p>
       <w:pPr>
-        <w:pStyle w:val="ListParagraph"/>
+        <w:pStyle w:val="a3"/>
         <w:numPr>
           <w:ilvl w:val="2"/>
           <w:numId w:val="3"/>
@@ -1270,7 +1280,7 @@
     </w:p>
     <w:p>
       <w:pPr>
-        <w:pStyle w:val="ListParagraph"/>
+        <w:pStyle w:val="a3"/>
         <w:numPr>
           <w:ilvl w:val="2"/>
           <w:numId w:val="3"/>
@@ -1290,7 +1300,7 @@
     </w:p>
     <w:p>
       <w:pPr>
-        <w:pStyle w:val="ListParagraph"/>
+        <w:pStyle w:val="a3"/>
         <w:numPr>
           <w:ilvl w:val="2"/>
           <w:numId w:val="3"/>
@@ -1310,7 +1320,7 @@
     </w:p>
     <w:p>
       <w:pPr>
-        <w:pStyle w:val="ListParagraph"/>
+        <w:pStyle w:val="a3"/>
         <w:numPr>
           <w:ilvl w:val="1"/>
           <w:numId w:val="3"/>
@@ -1330,7 +1340,7 @@
     </w:p>
     <w:p>
       <w:pPr>
-        <w:pStyle w:val="ListParagraph"/>
+        <w:pStyle w:val="a3"/>
         <w:numPr>
           <w:ilvl w:val="1"/>
           <w:numId w:val="3"/>
@@ -1350,7 +1360,7 @@
     </w:p>
     <w:p>
       <w:pPr>
-        <w:pStyle w:val="ListParagraph"/>
+        <w:pStyle w:val="a3"/>
         <w:ind w:left="1224"/>
         <w:rPr>
           <w:sz w:val="24"/>
@@ -1370,7 +1380,7 @@
 </file>
 
 <file path=word/numbering.xml><?xml version="1.0" encoding="utf-8"?>
-<w:numbering xmlns:wpc="http://schemas.microsoft.com/office/word/2010/wordprocessingCanvas" xmlns:mc="http://schemas.openxmlformats.org/markup-compatibility/2006" xmlns:o="urn:schemas-microsoft-com:office:office" xmlns:r="http://schemas.openxmlformats.org/officeDocument/2006/relationships" xmlns:m="http://schemas.openxmlformats.org/officeDocument/2006/math" xmlns:v="urn:schemas-microsoft-com:vml" xmlns:wp14="http://schemas.microsoft.com/office/word/2010/wordprocessingDrawing" xmlns:wp="http://schemas.openxmlformats.org/drawingml/2006/wordprocessingDrawing" xmlns:w10="urn:schemas-microsoft-com:office:word" xmlns:w="http://schemas.openxmlformats.org/wordprocessingml/2006/main" xmlns:w14="http://schemas.microsoft.com/office/word/2010/wordml" xmlns:wpg="http://schemas.microsoft.com/office/word/2010/wordprocessingGroup" xmlns:wpi="http://schemas.microsoft.com/office/word/2010/wordprocessingInk" xmlns:wne="http://schemas.microsoft.com/office/word/2006/wordml" xmlns:wps="http://schemas.microsoft.com/office/word/2010/wordprocessingShape" mc:Ignorable="w14 wp14">
+<w:numbering xmlns:ve="http://schemas.openxmlformats.org/markup-compatibility/2006" xmlns:o="urn:schemas-microsoft-com:office:office" xmlns:r="http://schemas.openxmlformats.org/officeDocument/2006/relationships" xmlns:m="http://schemas.openxmlformats.org/officeDocument/2006/math" xmlns:v="urn:schemas-microsoft-com:vml" xmlns:wp="http://schemas.openxmlformats.org/drawingml/2006/wordprocessingDrawing" xmlns:w10="urn:schemas-microsoft-com:office:word" xmlns:w="http://schemas.openxmlformats.org/wordprocessingml/2006/main" xmlns:wne="http://schemas.microsoft.com/office/word/2006/wordml">
   <w:abstractNum w:abstractNumId="0">
     <w:nsid w:val="1FDC7063"/>
     <w:multiLevelType w:val="hybridMultilevel"/>
@@ -1648,7 +1658,7 @@
 </file>
 
 <file path=word/styles.xml><?xml version="1.0" encoding="utf-8"?>
-<w:styles xmlns:mc="http://schemas.openxmlformats.org/markup-compatibility/2006" xmlns:r="http://schemas.openxmlformats.org/officeDocument/2006/relationships" xmlns:w="http://schemas.openxmlformats.org/wordprocessingml/2006/main" xmlns:w14="http://schemas.microsoft.com/office/word/2010/wordml" mc:Ignorable="w14">
+<w:styles xmlns:r="http://schemas.openxmlformats.org/officeDocument/2006/relationships" xmlns:w="http://schemas.openxmlformats.org/wordprocessingml/2006/main">
   <w:docDefaults>
     <w:rPrDefault>
       <w:rPr>
@@ -1803,15 +1813,16 @@
     <w:lsdException w:name="Bibliography" w:uiPriority="37"/>
     <w:lsdException w:name="TOC Heading" w:uiPriority="39" w:qFormat="1"/>
   </w:latentStyles>
-  <w:style w:type="paragraph" w:default="1" w:styleId="Normal">
+  <w:style w:type="paragraph" w:default="1" w:styleId="a">
     <w:name w:val="Normal"/>
     <w:qFormat/>
+    <w:rsid w:val="00196EDD"/>
   </w:style>
-  <w:style w:type="paragraph" w:styleId="Heading1">
+  <w:style w:type="paragraph" w:styleId="1">
     <w:name w:val="heading 1"/>
-    <w:basedOn w:val="Normal"/>
-    <w:next w:val="Normal"/>
-    <w:link w:val="Heading1Char"/>
+    <w:basedOn w:val="a"/>
+    <w:next w:val="a"/>
+    <w:link w:val="10"/>
     <w:uiPriority w:val="9"/>
     <w:qFormat/>
     <w:rsid w:val="0044734F"/>
@@ -1830,11 +1841,11 @@
       <w:szCs w:val="28"/>
     </w:rPr>
   </w:style>
-  <w:style w:type="paragraph" w:styleId="Heading2">
+  <w:style w:type="paragraph" w:styleId="2">
     <w:name w:val="heading 2"/>
-    <w:basedOn w:val="Normal"/>
-    <w:next w:val="Normal"/>
-    <w:link w:val="Heading2Char"/>
+    <w:basedOn w:val="a"/>
+    <w:next w:val="a"/>
+    <w:link w:val="20"/>
     <w:uiPriority w:val="9"/>
     <w:unhideWhenUsed/>
     <w:qFormat/>
@@ -1854,17 +1865,18 @@
       <w:szCs w:val="26"/>
     </w:rPr>
   </w:style>
-  <w:style w:type="character" w:default="1" w:styleId="DefaultParagraphFont">
+  <w:style w:type="character" w:default="1" w:styleId="a0">
     <w:name w:val="Default Paragraph Font"/>
     <w:uiPriority w:val="1"/>
     <w:semiHidden/>
     <w:unhideWhenUsed/>
   </w:style>
-  <w:style w:type="table" w:default="1" w:styleId="TableNormal">
+  <w:style w:type="table" w:default="1" w:styleId="a1">
     <w:name w:val="Normal Table"/>
     <w:uiPriority w:val="99"/>
     <w:semiHidden/>
     <w:unhideWhenUsed/>
+    <w:qFormat/>
     <w:tblPr>
       <w:tblInd w:w="0" w:type="dxa"/>
       <w:tblCellMar>
@@ -1875,16 +1887,16 @@
       </w:tblCellMar>
     </w:tblPr>
   </w:style>
-  <w:style w:type="numbering" w:default="1" w:styleId="NoList">
+  <w:style w:type="numbering" w:default="1" w:styleId="a2">
     <w:name w:val="No List"/>
     <w:uiPriority w:val="99"/>
     <w:semiHidden/>
     <w:unhideWhenUsed/>
   </w:style>
-  <w:style w:type="character" w:customStyle="1" w:styleId="Heading2Char">
-    <w:name w:val="Heading 2 Char"/>
-    <w:basedOn w:val="DefaultParagraphFont"/>
-    <w:link w:val="Heading2"/>
+  <w:style w:type="character" w:customStyle="1" w:styleId="20">
+    <w:name w:val="Заглавие 2 Знак"/>
+    <w:basedOn w:val="a0"/>
+    <w:link w:val="2"/>
     <w:uiPriority w:val="9"/>
     <w:rsid w:val="000C5902"/>
     <w:rPr>
@@ -1896,9 +1908,9 @@
       <w:szCs w:val="26"/>
     </w:rPr>
   </w:style>
-  <w:style w:type="paragraph" w:styleId="ListParagraph">
+  <w:style w:type="paragraph" w:styleId="a3">
     <w:name w:val="List Paragraph"/>
-    <w:basedOn w:val="Normal"/>
+    <w:basedOn w:val="a"/>
     <w:uiPriority w:val="34"/>
     <w:qFormat/>
     <w:rsid w:val="000C5902"/>
@@ -1907,10 +1919,10 @@
       <w:contextualSpacing/>
     </w:pPr>
   </w:style>
-  <w:style w:type="character" w:customStyle="1" w:styleId="Heading1Char">
-    <w:name w:val="Heading 1 Char"/>
-    <w:basedOn w:val="DefaultParagraphFont"/>
-    <w:link w:val="Heading1"/>
+  <w:style w:type="character" w:customStyle="1" w:styleId="10">
+    <w:name w:val="Заглавие 1 Знак"/>
+    <w:basedOn w:val="a0"/>
+    <w:link w:val="1"/>
     <w:uiPriority w:val="9"/>
     <w:rsid w:val="0044734F"/>
     <w:rPr>

</xml_diff>

<commit_message>
Add For demo project
</commit_message>
<xml_diff>
--- a/automation_testing_training_plan.docx
+++ b/automation_testing_training_plan.docx
@@ -1,10 +1,10 @@
 
 <file path=word/document.xml><?xml version="1.0" encoding="utf-8"?>
-<w:document xmlns:wpc="http://schemas.microsoft.com/office/word/2010/wordprocessingCanvas" xmlns:mc="http://schemas.openxmlformats.org/markup-compatibility/2006" xmlns:o="urn:schemas-microsoft-com:office:office" xmlns:r="http://schemas.openxmlformats.org/officeDocument/2006/relationships" xmlns:m="http://schemas.openxmlformats.org/officeDocument/2006/math" xmlns:v="urn:schemas-microsoft-com:vml" xmlns:wp14="http://schemas.microsoft.com/office/word/2010/wordprocessingDrawing" xmlns:wp="http://schemas.openxmlformats.org/drawingml/2006/wordprocessingDrawing" xmlns:w10="urn:schemas-microsoft-com:office:word" xmlns:w="http://schemas.openxmlformats.org/wordprocessingml/2006/main" xmlns:w14="http://schemas.microsoft.com/office/word/2010/wordml" xmlns:wpg="http://schemas.microsoft.com/office/word/2010/wordprocessingGroup" xmlns:wpi="http://schemas.microsoft.com/office/word/2010/wordprocessingInk" xmlns:wne="http://schemas.microsoft.com/office/word/2006/wordml" xmlns:wps="http://schemas.microsoft.com/office/word/2010/wordprocessingShape" mc:Ignorable="w14 wp14">
+<w:document xmlns:ve="http://schemas.openxmlformats.org/markup-compatibility/2006" xmlns:o="urn:schemas-microsoft-com:office:office" xmlns:r="http://schemas.openxmlformats.org/officeDocument/2006/relationships" xmlns:m="http://schemas.openxmlformats.org/officeDocument/2006/math" xmlns:v="urn:schemas-microsoft-com:vml" xmlns:wp="http://schemas.openxmlformats.org/drawingml/2006/wordprocessingDrawing" xmlns:w10="urn:schemas-microsoft-com:office:word" xmlns:w="http://schemas.openxmlformats.org/wordprocessingml/2006/main" xmlns:wne="http://schemas.microsoft.com/office/word/2006/wordml">
   <w:body>
     <w:p>
       <w:pPr>
-        <w:pStyle w:val="Heading2"/>
+        <w:pStyle w:val="2"/>
         <w:jc w:val="center"/>
         <w:rPr>
           <w:sz w:val="40"/>
@@ -22,7 +22,7 @@
     <w:p/>
     <w:p>
       <w:pPr>
-        <w:pStyle w:val="ListParagraph"/>
+        <w:pStyle w:val="a3"/>
         <w:numPr>
           <w:ilvl w:val="0"/>
           <w:numId w:val="3"/>
@@ -42,7 +42,7 @@
     </w:p>
     <w:p>
       <w:pPr>
-        <w:pStyle w:val="ListParagraph"/>
+        <w:pStyle w:val="a3"/>
         <w:numPr>
           <w:ilvl w:val="1"/>
           <w:numId w:val="3"/>
@@ -62,7 +62,7 @@
     </w:p>
     <w:p>
       <w:pPr>
-        <w:pStyle w:val="ListParagraph"/>
+        <w:pStyle w:val="a3"/>
         <w:numPr>
           <w:ilvl w:val="2"/>
           <w:numId w:val="3"/>
@@ -84,7 +84,7 @@
     </w:p>
     <w:p>
       <w:pPr>
-        <w:pStyle w:val="ListParagraph"/>
+        <w:pStyle w:val="a3"/>
         <w:numPr>
           <w:ilvl w:val="2"/>
           <w:numId w:val="3"/>
@@ -106,7 +106,7 @@
     </w:p>
     <w:p>
       <w:pPr>
-        <w:pStyle w:val="ListParagraph"/>
+        <w:pStyle w:val="a3"/>
         <w:numPr>
           <w:ilvl w:val="2"/>
           <w:numId w:val="3"/>
@@ -128,7 +128,7 @@
     </w:p>
     <w:p>
       <w:pPr>
-        <w:pStyle w:val="ListParagraph"/>
+        <w:pStyle w:val="a3"/>
         <w:numPr>
           <w:ilvl w:val="2"/>
           <w:numId w:val="3"/>
@@ -148,7 +148,7 @@
     </w:p>
     <w:p>
       <w:pPr>
-        <w:pStyle w:val="ListParagraph"/>
+        <w:pStyle w:val="a3"/>
         <w:numPr>
           <w:ilvl w:val="2"/>
           <w:numId w:val="3"/>
@@ -168,7 +168,7 @@
     </w:p>
     <w:p>
       <w:pPr>
-        <w:pStyle w:val="ListParagraph"/>
+        <w:pStyle w:val="a3"/>
         <w:numPr>
           <w:ilvl w:val="2"/>
           <w:numId w:val="3"/>
@@ -192,12 +192,21 @@
           <w:sz w:val="24"/>
           <w:szCs w:val="24"/>
         </w:rPr>
-        <w:t xml:space="preserve"> and GitHub</w:t>
-      </w:r>
-    </w:p>
-    <w:p>
-      <w:pPr>
-        <w:pStyle w:val="ListParagraph"/>
+        <w:t xml:space="preserve"> and </w:t>
+      </w:r>
+      <w:proofErr w:type="spellStart"/>
+      <w:r>
+        <w:rPr>
+          <w:sz w:val="24"/>
+          <w:szCs w:val="24"/>
+        </w:rPr>
+        <w:t>GitHub</w:t>
+      </w:r>
+      <w:proofErr w:type="spellEnd"/>
+    </w:p>
+    <w:p>
+      <w:pPr>
+        <w:pStyle w:val="a3"/>
         <w:numPr>
           <w:ilvl w:val="1"/>
           <w:numId w:val="3"/>
@@ -217,7 +226,7 @@
     </w:p>
     <w:p>
       <w:pPr>
-        <w:pStyle w:val="ListParagraph"/>
+        <w:pStyle w:val="a3"/>
         <w:numPr>
           <w:ilvl w:val="2"/>
           <w:numId w:val="3"/>
@@ -239,7 +248,7 @@
     </w:p>
     <w:p>
       <w:pPr>
-        <w:pStyle w:val="ListParagraph"/>
+        <w:pStyle w:val="a3"/>
         <w:numPr>
           <w:ilvl w:val="2"/>
           <w:numId w:val="3"/>
@@ -279,7 +288,7 @@
     </w:p>
     <w:p>
       <w:pPr>
-        <w:pStyle w:val="ListParagraph"/>
+        <w:pStyle w:val="a3"/>
         <w:numPr>
           <w:ilvl w:val="2"/>
           <w:numId w:val="3"/>
@@ -301,7 +310,7 @@
     </w:p>
     <w:p>
       <w:pPr>
-        <w:pStyle w:val="ListParagraph"/>
+        <w:pStyle w:val="a3"/>
         <w:numPr>
           <w:ilvl w:val="1"/>
           <w:numId w:val="3"/>
@@ -321,7 +330,7 @@
     </w:p>
     <w:p>
       <w:pPr>
-        <w:pStyle w:val="ListParagraph"/>
+        <w:pStyle w:val="a3"/>
         <w:numPr>
           <w:ilvl w:val="2"/>
           <w:numId w:val="3"/>
@@ -343,7 +352,7 @@
     </w:p>
     <w:p>
       <w:pPr>
-        <w:pStyle w:val="ListParagraph"/>
+        <w:pStyle w:val="a3"/>
         <w:numPr>
           <w:ilvl w:val="2"/>
           <w:numId w:val="3"/>
@@ -365,7 +374,7 @@
     </w:p>
     <w:p>
       <w:pPr>
-        <w:pStyle w:val="ListParagraph"/>
+        <w:pStyle w:val="a3"/>
         <w:numPr>
           <w:ilvl w:val="2"/>
           <w:numId w:val="3"/>
@@ -387,18 +396,20 @@
     </w:p>
     <w:p>
       <w:pPr>
-        <w:pStyle w:val="ListParagraph"/>
-        <w:numPr>
-          <w:ilvl w:val="2"/>
-          <w:numId w:val="3"/>
-        </w:numPr>
-        <w:rPr>
-          <w:sz w:val="24"/>
-          <w:szCs w:val="24"/>
-        </w:rPr>
-      </w:pPr>
-      <w:r>
-        <w:rPr>
+        <w:pStyle w:val="a3"/>
+        <w:numPr>
+          <w:ilvl w:val="2"/>
+          <w:numId w:val="3"/>
+        </w:numPr>
+        <w:rPr>
+          <w:color w:val="00B050"/>
+          <w:sz w:val="24"/>
+          <w:szCs w:val="24"/>
+        </w:rPr>
+      </w:pPr>
+      <w:r>
+        <w:rPr>
+          <w:color w:val="00B050"/>
           <w:sz w:val="24"/>
           <w:szCs w:val="24"/>
         </w:rPr>
@@ -407,7 +418,7 @@
     </w:p>
     <w:p>
       <w:pPr>
-        <w:pStyle w:val="ListParagraph"/>
+        <w:pStyle w:val="a3"/>
         <w:numPr>
           <w:ilvl w:val="2"/>
           <w:numId w:val="3"/>
@@ -427,7 +438,7 @@
     </w:p>
     <w:p>
       <w:pPr>
-        <w:pStyle w:val="ListParagraph"/>
+        <w:pStyle w:val="a3"/>
         <w:numPr>
           <w:ilvl w:val="1"/>
           <w:numId w:val="3"/>
@@ -447,7 +458,7 @@
     </w:p>
     <w:p>
       <w:pPr>
-        <w:pStyle w:val="ListParagraph"/>
+        <w:pStyle w:val="a3"/>
         <w:numPr>
           <w:ilvl w:val="2"/>
           <w:numId w:val="3"/>
@@ -493,7 +504,7 @@
     </w:p>
     <w:p>
       <w:pPr>
-        <w:pStyle w:val="ListParagraph"/>
+        <w:pStyle w:val="a3"/>
         <w:numPr>
           <w:ilvl w:val="1"/>
           <w:numId w:val="3"/>
@@ -513,7 +524,7 @@
     </w:p>
     <w:p>
       <w:pPr>
-        <w:pStyle w:val="ListParagraph"/>
+        <w:pStyle w:val="a3"/>
         <w:numPr>
           <w:ilvl w:val="2"/>
           <w:numId w:val="3"/>
@@ -533,7 +544,7 @@
     </w:p>
     <w:p>
       <w:pPr>
-        <w:pStyle w:val="ListParagraph"/>
+        <w:pStyle w:val="a3"/>
         <w:numPr>
           <w:ilvl w:val="2"/>
           <w:numId w:val="3"/>
@@ -553,7 +564,7 @@
     </w:p>
     <w:p>
       <w:pPr>
-        <w:pStyle w:val="ListParagraph"/>
+        <w:pStyle w:val="a3"/>
         <w:numPr>
           <w:ilvl w:val="2"/>
           <w:numId w:val="3"/>
@@ -573,7 +584,7 @@
     </w:p>
     <w:p>
       <w:pPr>
-        <w:pStyle w:val="ListParagraph"/>
+        <w:pStyle w:val="a3"/>
         <w:numPr>
           <w:ilvl w:val="1"/>
           <w:numId w:val="3"/>
@@ -593,7 +604,7 @@
     </w:p>
     <w:p>
       <w:pPr>
-        <w:pStyle w:val="ListParagraph"/>
+        <w:pStyle w:val="a3"/>
         <w:numPr>
           <w:ilvl w:val="2"/>
           <w:numId w:val="3"/>
@@ -622,7 +633,7 @@
     </w:p>
     <w:p>
       <w:pPr>
-        <w:pStyle w:val="ListParagraph"/>
+        <w:pStyle w:val="a3"/>
         <w:numPr>
           <w:ilvl w:val="2"/>
           <w:numId w:val="3"/>
@@ -642,7 +653,7 @@
     </w:p>
     <w:p>
       <w:pPr>
-        <w:pStyle w:val="ListParagraph"/>
+        <w:pStyle w:val="a3"/>
         <w:numPr>
           <w:ilvl w:val="1"/>
           <w:numId w:val="3"/>
@@ -662,7 +673,7 @@
     </w:p>
     <w:p>
       <w:pPr>
-        <w:pStyle w:val="ListParagraph"/>
+        <w:pStyle w:val="a3"/>
         <w:numPr>
           <w:ilvl w:val="2"/>
           <w:numId w:val="3"/>
@@ -682,7 +693,7 @@
     </w:p>
     <w:p>
       <w:pPr>
-        <w:pStyle w:val="ListParagraph"/>
+        <w:pStyle w:val="a3"/>
         <w:numPr>
           <w:ilvl w:val="2"/>
           <w:numId w:val="3"/>
@@ -702,7 +713,7 @@
     </w:p>
     <w:p>
       <w:pPr>
-        <w:pStyle w:val="ListParagraph"/>
+        <w:pStyle w:val="a3"/>
         <w:numPr>
           <w:ilvl w:val="2"/>
           <w:numId w:val="3"/>
@@ -731,7 +742,7 @@
     </w:p>
     <w:p>
       <w:pPr>
-        <w:pStyle w:val="ListParagraph"/>
+        <w:pStyle w:val="a3"/>
         <w:numPr>
           <w:ilvl w:val="2"/>
           <w:numId w:val="3"/>
@@ -769,7 +780,7 @@
     </w:p>
     <w:p>
       <w:pPr>
-        <w:pStyle w:val="ListParagraph"/>
+        <w:pStyle w:val="a3"/>
         <w:numPr>
           <w:ilvl w:val="0"/>
           <w:numId w:val="3"/>
@@ -789,7 +800,7 @@
     </w:p>
     <w:p>
       <w:pPr>
-        <w:pStyle w:val="ListParagraph"/>
+        <w:pStyle w:val="a3"/>
         <w:numPr>
           <w:ilvl w:val="1"/>
           <w:numId w:val="3"/>
@@ -809,7 +820,7 @@
     </w:p>
     <w:p>
       <w:pPr>
-        <w:pStyle w:val="ListParagraph"/>
+        <w:pStyle w:val="a3"/>
         <w:numPr>
           <w:ilvl w:val="1"/>
           <w:numId w:val="3"/>
@@ -829,7 +840,7 @@
     </w:p>
     <w:p>
       <w:pPr>
-        <w:pStyle w:val="ListParagraph"/>
+        <w:pStyle w:val="a3"/>
         <w:numPr>
           <w:ilvl w:val="2"/>
           <w:numId w:val="3"/>
@@ -856,7 +867,7 @@
     </w:p>
     <w:p>
       <w:pPr>
-        <w:pStyle w:val="ListParagraph"/>
+        <w:pStyle w:val="a3"/>
         <w:numPr>
           <w:ilvl w:val="2"/>
           <w:numId w:val="3"/>
@@ -892,7 +903,7 @@
     </w:p>
     <w:p>
       <w:pPr>
-        <w:pStyle w:val="ListParagraph"/>
+        <w:pStyle w:val="a3"/>
         <w:numPr>
           <w:ilvl w:val="2"/>
           <w:numId w:val="3"/>
@@ -912,7 +923,7 @@
     </w:p>
     <w:p>
       <w:pPr>
-        <w:pStyle w:val="ListParagraph"/>
+        <w:pStyle w:val="a3"/>
         <w:numPr>
           <w:ilvl w:val="2"/>
           <w:numId w:val="3"/>
@@ -953,7 +964,7 @@
     </w:p>
     <w:p>
       <w:pPr>
-        <w:pStyle w:val="ListParagraph"/>
+        <w:pStyle w:val="a3"/>
         <w:numPr>
           <w:ilvl w:val="1"/>
           <w:numId w:val="3"/>
@@ -973,7 +984,7 @@
     </w:p>
     <w:p>
       <w:pPr>
-        <w:pStyle w:val="ListParagraph"/>
+        <w:pStyle w:val="a3"/>
         <w:numPr>
           <w:ilvl w:val="1"/>
           <w:numId w:val="3"/>
@@ -993,7 +1004,7 @@
     </w:p>
     <w:p>
       <w:pPr>
-        <w:pStyle w:val="ListParagraph"/>
+        <w:pStyle w:val="a3"/>
         <w:numPr>
           <w:ilvl w:val="1"/>
           <w:numId w:val="3"/>
@@ -1013,7 +1024,7 @@
     </w:p>
     <w:p>
       <w:pPr>
-        <w:pStyle w:val="ListParagraph"/>
+        <w:pStyle w:val="a3"/>
         <w:numPr>
           <w:ilvl w:val="0"/>
           <w:numId w:val="3"/>
@@ -1040,7 +1051,7 @@
     </w:p>
     <w:p>
       <w:pPr>
-        <w:pStyle w:val="ListParagraph"/>
+        <w:pStyle w:val="a3"/>
         <w:numPr>
           <w:ilvl w:val="1"/>
           <w:numId w:val="3"/>
@@ -1081,7 +1092,7 @@
     </w:p>
     <w:p>
       <w:pPr>
-        <w:pStyle w:val="ListParagraph"/>
+        <w:pStyle w:val="a3"/>
         <w:numPr>
           <w:ilvl w:val="1"/>
           <w:numId w:val="3"/>
@@ -1110,7 +1121,7 @@
     </w:p>
     <w:p>
       <w:pPr>
-        <w:pStyle w:val="ListParagraph"/>
+        <w:pStyle w:val="a3"/>
         <w:numPr>
           <w:ilvl w:val="2"/>
           <w:numId w:val="3"/>
@@ -1130,7 +1141,7 @@
     </w:p>
     <w:p>
       <w:pPr>
-        <w:pStyle w:val="ListParagraph"/>
+        <w:pStyle w:val="a3"/>
         <w:numPr>
           <w:ilvl w:val="2"/>
           <w:numId w:val="3"/>
@@ -1150,7 +1161,7 @@
     </w:p>
     <w:p>
       <w:pPr>
-        <w:pStyle w:val="ListParagraph"/>
+        <w:pStyle w:val="a3"/>
         <w:numPr>
           <w:ilvl w:val="0"/>
           <w:numId w:val="3"/>
@@ -1179,7 +1190,7 @@
     </w:p>
     <w:p>
       <w:pPr>
-        <w:pStyle w:val="ListParagraph"/>
+        <w:pStyle w:val="a3"/>
         <w:numPr>
           <w:ilvl w:val="1"/>
           <w:numId w:val="3"/>
@@ -1199,7 +1210,7 @@
     </w:p>
     <w:p>
       <w:pPr>
-        <w:pStyle w:val="ListParagraph"/>
+        <w:pStyle w:val="a3"/>
         <w:numPr>
           <w:ilvl w:val="2"/>
           <w:numId w:val="3"/>
@@ -1219,7 +1230,7 @@
     </w:p>
     <w:p>
       <w:pPr>
-        <w:pStyle w:val="ListParagraph"/>
+        <w:pStyle w:val="a3"/>
         <w:numPr>
           <w:ilvl w:val="2"/>
           <w:numId w:val="3"/>
@@ -1239,7 +1250,7 @@
     </w:p>
     <w:p>
       <w:pPr>
-        <w:pStyle w:val="ListParagraph"/>
+        <w:pStyle w:val="a3"/>
         <w:numPr>
           <w:ilvl w:val="2"/>
           <w:numId w:val="3"/>
@@ -1259,7 +1270,7 @@
     </w:p>
     <w:p>
       <w:pPr>
-        <w:pStyle w:val="ListParagraph"/>
+        <w:pStyle w:val="a3"/>
         <w:numPr>
           <w:ilvl w:val="2"/>
           <w:numId w:val="3"/>
@@ -1279,7 +1290,7 @@
     </w:p>
     <w:p>
       <w:pPr>
-        <w:pStyle w:val="ListParagraph"/>
+        <w:pStyle w:val="a3"/>
         <w:numPr>
           <w:ilvl w:val="2"/>
           <w:numId w:val="3"/>
@@ -1299,7 +1310,7 @@
     </w:p>
     <w:p>
       <w:pPr>
-        <w:pStyle w:val="ListParagraph"/>
+        <w:pStyle w:val="a3"/>
         <w:numPr>
           <w:ilvl w:val="2"/>
           <w:numId w:val="3"/>
@@ -1319,7 +1330,7 @@
     </w:p>
     <w:p>
       <w:pPr>
-        <w:pStyle w:val="ListParagraph"/>
+        <w:pStyle w:val="a3"/>
         <w:numPr>
           <w:ilvl w:val="1"/>
           <w:numId w:val="3"/>
@@ -1339,7 +1350,7 @@
     </w:p>
     <w:p>
       <w:pPr>
-        <w:pStyle w:val="ListParagraph"/>
+        <w:pStyle w:val="a3"/>
         <w:numPr>
           <w:ilvl w:val="1"/>
           <w:numId w:val="3"/>
@@ -1359,7 +1370,7 @@
     </w:p>
     <w:p>
       <w:pPr>
-        <w:pStyle w:val="ListParagraph"/>
+        <w:pStyle w:val="a3"/>
         <w:ind w:left="1224"/>
         <w:rPr>
           <w:sz w:val="24"/>
@@ -1379,7 +1390,7 @@
 </file>
 
 <file path=word/numbering.xml><?xml version="1.0" encoding="utf-8"?>
-<w:numbering xmlns:wpc="http://schemas.microsoft.com/office/word/2010/wordprocessingCanvas" xmlns:mc="http://schemas.openxmlformats.org/markup-compatibility/2006" xmlns:o="urn:schemas-microsoft-com:office:office" xmlns:r="http://schemas.openxmlformats.org/officeDocument/2006/relationships" xmlns:m="http://schemas.openxmlformats.org/officeDocument/2006/math" xmlns:v="urn:schemas-microsoft-com:vml" xmlns:wp14="http://schemas.microsoft.com/office/word/2010/wordprocessingDrawing" xmlns:wp="http://schemas.openxmlformats.org/drawingml/2006/wordprocessingDrawing" xmlns:w10="urn:schemas-microsoft-com:office:word" xmlns:w="http://schemas.openxmlformats.org/wordprocessingml/2006/main" xmlns:w14="http://schemas.microsoft.com/office/word/2010/wordml" xmlns:wpg="http://schemas.microsoft.com/office/word/2010/wordprocessingGroup" xmlns:wpi="http://schemas.microsoft.com/office/word/2010/wordprocessingInk" xmlns:wne="http://schemas.microsoft.com/office/word/2006/wordml" xmlns:wps="http://schemas.microsoft.com/office/word/2010/wordprocessingShape" mc:Ignorable="w14 wp14">
+<w:numbering xmlns:ve="http://schemas.openxmlformats.org/markup-compatibility/2006" xmlns:o="urn:schemas-microsoft-com:office:office" xmlns:r="http://schemas.openxmlformats.org/officeDocument/2006/relationships" xmlns:m="http://schemas.openxmlformats.org/officeDocument/2006/math" xmlns:v="urn:schemas-microsoft-com:vml" xmlns:wp="http://schemas.openxmlformats.org/drawingml/2006/wordprocessingDrawing" xmlns:w10="urn:schemas-microsoft-com:office:word" xmlns:w="http://schemas.openxmlformats.org/wordprocessingml/2006/main" xmlns:wne="http://schemas.microsoft.com/office/word/2006/wordml">
   <w:abstractNum w:abstractNumId="0">
     <w:nsid w:val="1FDC7063"/>
     <w:multiLevelType w:val="hybridMultilevel"/>
@@ -1657,7 +1668,7 @@
 </file>
 
 <file path=word/styles.xml><?xml version="1.0" encoding="utf-8"?>
-<w:styles xmlns:mc="http://schemas.openxmlformats.org/markup-compatibility/2006" xmlns:r="http://schemas.openxmlformats.org/officeDocument/2006/relationships" xmlns:w="http://schemas.openxmlformats.org/wordprocessingml/2006/main" xmlns:w14="http://schemas.microsoft.com/office/word/2010/wordml" mc:Ignorable="w14">
+<w:styles xmlns:r="http://schemas.openxmlformats.org/officeDocument/2006/relationships" xmlns:w="http://schemas.openxmlformats.org/wordprocessingml/2006/main">
   <w:docDefaults>
     <w:rPrDefault>
       <w:rPr>
@@ -1812,16 +1823,16 @@
     <w:lsdException w:name="Bibliography" w:uiPriority="37"/>
     <w:lsdException w:name="TOC Heading" w:uiPriority="39" w:qFormat="1"/>
   </w:latentStyles>
-  <w:style w:type="paragraph" w:default="1" w:styleId="Normal">
+  <w:style w:type="paragraph" w:default="1" w:styleId="a">
     <w:name w:val="Normal"/>
     <w:qFormat/>
     <w:rsid w:val="00196EDD"/>
   </w:style>
-  <w:style w:type="paragraph" w:styleId="Heading1">
+  <w:style w:type="paragraph" w:styleId="1">
     <w:name w:val="heading 1"/>
-    <w:basedOn w:val="Normal"/>
-    <w:next w:val="Normal"/>
-    <w:link w:val="Heading1Char"/>
+    <w:basedOn w:val="a"/>
+    <w:next w:val="a"/>
+    <w:link w:val="10"/>
     <w:uiPriority w:val="9"/>
     <w:qFormat/>
     <w:rsid w:val="0044734F"/>
@@ -1840,11 +1851,11 @@
       <w:szCs w:val="28"/>
     </w:rPr>
   </w:style>
-  <w:style w:type="paragraph" w:styleId="Heading2">
+  <w:style w:type="paragraph" w:styleId="2">
     <w:name w:val="heading 2"/>
-    <w:basedOn w:val="Normal"/>
-    <w:next w:val="Normal"/>
-    <w:link w:val="Heading2Char"/>
+    <w:basedOn w:val="a"/>
+    <w:next w:val="a"/>
+    <w:link w:val="20"/>
     <w:uiPriority w:val="9"/>
     <w:unhideWhenUsed/>
     <w:qFormat/>
@@ -1864,17 +1875,18 @@
       <w:szCs w:val="26"/>
     </w:rPr>
   </w:style>
-  <w:style w:type="character" w:default="1" w:styleId="DefaultParagraphFont">
+  <w:style w:type="character" w:default="1" w:styleId="a0">
     <w:name w:val="Default Paragraph Font"/>
     <w:uiPriority w:val="1"/>
     <w:semiHidden/>
     <w:unhideWhenUsed/>
   </w:style>
-  <w:style w:type="table" w:default="1" w:styleId="TableNormal">
+  <w:style w:type="table" w:default="1" w:styleId="a1">
     <w:name w:val="Normal Table"/>
     <w:uiPriority w:val="99"/>
     <w:semiHidden/>
     <w:unhideWhenUsed/>
+    <w:qFormat/>
     <w:tblPr>
       <w:tblInd w:w="0" w:type="dxa"/>
       <w:tblCellMar>
@@ -1885,16 +1897,16 @@
       </w:tblCellMar>
     </w:tblPr>
   </w:style>
-  <w:style w:type="numbering" w:default="1" w:styleId="NoList">
+  <w:style w:type="numbering" w:default="1" w:styleId="a2">
     <w:name w:val="No List"/>
     <w:uiPriority w:val="99"/>
     <w:semiHidden/>
     <w:unhideWhenUsed/>
   </w:style>
-  <w:style w:type="character" w:customStyle="1" w:styleId="Heading2Char">
-    <w:name w:val="Heading 2 Char"/>
-    <w:basedOn w:val="DefaultParagraphFont"/>
-    <w:link w:val="Heading2"/>
+  <w:style w:type="character" w:customStyle="1" w:styleId="20">
+    <w:name w:val="Заглавие 2 Знак"/>
+    <w:basedOn w:val="a0"/>
+    <w:link w:val="2"/>
     <w:uiPriority w:val="9"/>
     <w:rsid w:val="000C5902"/>
     <w:rPr>
@@ -1906,9 +1918,9 @@
       <w:szCs w:val="26"/>
     </w:rPr>
   </w:style>
-  <w:style w:type="paragraph" w:styleId="ListParagraph">
+  <w:style w:type="paragraph" w:styleId="a3">
     <w:name w:val="List Paragraph"/>
-    <w:basedOn w:val="Normal"/>
+    <w:basedOn w:val="a"/>
     <w:uiPriority w:val="34"/>
     <w:qFormat/>
     <w:rsid w:val="000C5902"/>
@@ -1917,10 +1929,10 @@
       <w:contextualSpacing/>
     </w:pPr>
   </w:style>
-  <w:style w:type="character" w:customStyle="1" w:styleId="Heading1Char">
-    <w:name w:val="Heading 1 Char"/>
-    <w:basedOn w:val="DefaultParagraphFont"/>
-    <w:link w:val="Heading1"/>
+  <w:style w:type="character" w:customStyle="1" w:styleId="10">
+    <w:name w:val="Заглавие 1 Знак"/>
+    <w:basedOn w:val="a0"/>
+    <w:link w:val="1"/>
     <w:uiPriority w:val="9"/>
     <w:rsid w:val="0044734F"/>
     <w:rPr>

</xml_diff>

<commit_message>
Add second demo for Classes
</commit_message>
<xml_diff>
--- a/automation_testing_training_plan.docx
+++ b/automation_testing_training_plan.docx
@@ -548,6 +548,41 @@
         </w:rPr>
         <w:t xml:space="preserve">, </w:t>
       </w:r>
+      <w:r>
+        <w:rPr>
+          <w:color w:val="00B050"/>
+          <w:sz w:val="24"/>
+          <w:szCs w:val="24"/>
+        </w:rPr>
+        <w:t>Constructors</w:t>
+      </w:r>
+      <w:r>
+        <w:rPr>
+          <w:sz w:val="24"/>
+          <w:szCs w:val="24"/>
+        </w:rPr>
+        <w:t xml:space="preserve"> and Inheritance</w:t>
+      </w:r>
+    </w:p>
+    <w:p>
+      <w:pPr>
+        <w:pStyle w:val="ListParagraph"/>
+        <w:numPr>
+          <w:ilvl w:val="2"/>
+          <w:numId w:val="3"/>
+        </w:numPr>
+        <w:rPr>
+          <w:sz w:val="24"/>
+          <w:szCs w:val="24"/>
+        </w:rPr>
+      </w:pPr>
+      <w:r>
+        <w:rPr>
+          <w:sz w:val="24"/>
+          <w:szCs w:val="24"/>
+        </w:rPr>
+        <w:t xml:space="preserve">Composition, </w:t>
+      </w:r>
       <w:bookmarkStart w:id="0" w:name="_GoBack"/>
       <w:r>
         <w:rPr>
@@ -555,7 +590,7 @@
           <w:sz w:val="24"/>
           <w:szCs w:val="24"/>
         </w:rPr>
-        <w:t>Constructors</w:t>
+        <w:t>Encapsulation</w:t>
       </w:r>
       <w:r>
         <w:rPr>
@@ -570,27 +605,7 @@
           <w:sz w:val="24"/>
           <w:szCs w:val="24"/>
         </w:rPr>
-        <w:t>and Inheritance</w:t>
-      </w:r>
-    </w:p>
-    <w:p>
-      <w:pPr>
-        <w:pStyle w:val="ListParagraph"/>
-        <w:numPr>
-          <w:ilvl w:val="2"/>
-          <w:numId w:val="3"/>
-        </w:numPr>
-        <w:rPr>
-          <w:sz w:val="24"/>
-          <w:szCs w:val="24"/>
-        </w:rPr>
-      </w:pPr>
-      <w:r>
-        <w:rPr>
-          <w:sz w:val="24"/>
-          <w:szCs w:val="24"/>
-        </w:rPr>
-        <w:t>Composition, Encapsulation and Polymorphism</w:t>
+        <w:t>and Polymorphism</w:t>
       </w:r>
     </w:p>
     <w:p>

</xml_diff>